<commit_message>
updating database for final quiz
</commit_message>
<xml_diff>
--- a/DataStructure/dataStructure.docx
+++ b/DataStructure/dataStructure.docx
@@ -84,345 +84,6 @@
           <w:lang w:bidi="fa-IR"/>
         </w:rPr>
         <w:t>8 / 07 / 99</w:t>
-      </w:r>
-    </w:p>
-    <w:p>
-      <w:pPr>
-        <w:bidi/>
-        <w:spacing w:line="276" w:lineRule="auto"/>
-        <w:jc w:val="both"/>
-        <w:rPr>
-          <w:rFonts w:ascii="XB Roya" w:hAnsi="XB Roya" w:cs="XB Roya"/>
-          <w:sz w:val="24"/>
-          <w:szCs w:val="24"/>
-          <w:lang w:bidi="fa-IR"/>
-        </w:rPr>
-      </w:pPr>
-      <w:r>
-        <w:rPr>
-          <w:rFonts w:ascii="XB Roya" w:hAnsi="XB Roya" w:cs="XB Roya"/>
-          <w:b/>
-          <w:bCs/>
-          <w:sz w:val="24"/>
-          <w:szCs w:val="24"/>
-          <w:rtl/>
-          <w:lang w:bidi="fa-IR"/>
-        </w:rPr>
-        <w:t>فصل اول،</w:t>
-      </w:r>
-      <w:r>
-        <w:rPr>
-          <w:rFonts w:ascii="XB Roya" w:hAnsi="XB Roya" w:cs="XB Roya"/>
-          <w:sz w:val="24"/>
-          <w:szCs w:val="24"/>
-          <w:rtl/>
-          <w:lang w:bidi="fa-IR"/>
-        </w:rPr>
-        <w:t xml:space="preserve"> زير برنامه هاي بازگشتي .</w:t>
-      </w:r>
-    </w:p>
-    <w:p>
-      <w:pPr>
-        <w:bidi/>
-        <w:spacing w:line="276" w:lineRule="auto"/>
-        <w:jc w:val="both"/>
-        <w:rPr>
-          <w:rFonts w:ascii="XB Roya" w:hAnsi="XB Roya" w:cs="XB Roya"/>
-          <w:sz w:val="24"/>
-          <w:szCs w:val="24"/>
-          <w:rtl/>
-          <w:lang w:bidi="fa-IR"/>
-        </w:rPr>
-      </w:pPr>
-      <w:r>
-        <w:rPr>
-          <w:rFonts w:ascii="XB Roya" w:hAnsi="XB Roya" w:cs="XB Roya"/>
-          <w:b/>
-          <w:bCs/>
-          <w:sz w:val="24"/>
-          <w:szCs w:val="24"/>
-          <w:rtl/>
-          <w:lang w:bidi="fa-IR"/>
-        </w:rPr>
-        <w:t>فصل دوم،</w:t>
-      </w:r>
-      <w:r>
-        <w:rPr>
-          <w:rFonts w:ascii="XB Roya" w:hAnsi="XB Roya" w:cs="XB Roya"/>
-          <w:sz w:val="24"/>
-          <w:szCs w:val="24"/>
-          <w:rtl/>
-          <w:lang w:bidi="fa-IR"/>
-        </w:rPr>
-        <w:t xml:space="preserve"> آرايه و رشته، مرتب سازي.</w:t>
-      </w:r>
-    </w:p>
-    <w:p>
-      <w:pPr>
-        <w:bidi/>
-        <w:spacing w:line="276" w:lineRule="auto"/>
-        <w:jc w:val="both"/>
-        <w:rPr>
-          <w:rFonts w:ascii="XB Roya" w:hAnsi="XB Roya" w:cs="XB Roya"/>
-          <w:sz w:val="24"/>
-          <w:szCs w:val="24"/>
-          <w:rtl/>
-          <w:lang w:bidi="fa-IR"/>
-        </w:rPr>
-      </w:pPr>
-      <w:r>
-        <w:rPr>
-          <w:rFonts w:ascii="XB Roya" w:hAnsi="XB Roya" w:cs="XB Roya"/>
-          <w:b/>
-          <w:bCs/>
-          <w:sz w:val="24"/>
-          <w:szCs w:val="24"/>
-          <w:rtl/>
-          <w:lang w:bidi="fa-IR"/>
-        </w:rPr>
-        <w:t>فصل سوم،</w:t>
-      </w:r>
-      <w:r>
-        <w:rPr>
-          <w:rFonts w:ascii="XB Roya" w:hAnsi="XB Roya" w:cs="XB Roya"/>
-          <w:sz w:val="24"/>
-          <w:szCs w:val="24"/>
-          <w:rtl/>
-          <w:lang w:bidi="fa-IR"/>
-        </w:rPr>
-        <w:t xml:space="preserve"> پشته و صف.</w:t>
-      </w:r>
-    </w:p>
-    <w:p>
-      <w:pPr>
-        <w:bidi/>
-        <w:spacing w:line="276" w:lineRule="auto"/>
-        <w:jc w:val="both"/>
-        <w:rPr>
-          <w:rFonts w:ascii="XB Roya" w:hAnsi="XB Roya" w:cs="XB Roya"/>
-          <w:sz w:val="24"/>
-          <w:szCs w:val="24"/>
-          <w:rtl/>
-          <w:lang w:bidi="fa-IR"/>
-        </w:rPr>
-      </w:pPr>
-      <w:r>
-        <w:rPr>
-          <w:rFonts w:ascii="XB Roya" w:hAnsi="XB Roya" w:cs="XB Roya"/>
-          <w:b/>
-          <w:bCs/>
-          <w:sz w:val="24"/>
-          <w:szCs w:val="24"/>
-          <w:rtl/>
-          <w:lang w:bidi="fa-IR"/>
-        </w:rPr>
-        <w:t>فصل چهارم،</w:t>
-      </w:r>
-      <w:r>
-        <w:rPr>
-          <w:rFonts w:ascii="XB Roya" w:hAnsi="XB Roya" w:cs="XB Roya"/>
-          <w:sz w:val="24"/>
-          <w:szCs w:val="24"/>
-          <w:rtl/>
-          <w:lang w:bidi="fa-IR"/>
-        </w:rPr>
-        <w:t xml:space="preserve"> ليست پيوندي .</w:t>
-      </w:r>
-    </w:p>
-    <w:p>
-      <w:pPr>
-        <w:bidi/>
-        <w:spacing w:line="276" w:lineRule="auto"/>
-        <w:jc w:val="both"/>
-        <w:rPr>
-          <w:rFonts w:ascii="XB Roya" w:hAnsi="XB Roya" w:cs="XB Roya"/>
-          <w:sz w:val="24"/>
-          <w:szCs w:val="24"/>
-          <w:rtl/>
-          <w:lang w:bidi="fa-IR"/>
-        </w:rPr>
-      </w:pPr>
-      <w:r>
-        <w:rPr>
-          <w:rFonts w:ascii="XB Roya" w:hAnsi="XB Roya" w:cs="XB Roya"/>
-          <w:b/>
-          <w:bCs/>
-          <w:sz w:val="24"/>
-          <w:szCs w:val="24"/>
-          <w:rtl/>
-          <w:lang w:bidi="fa-IR"/>
-        </w:rPr>
-        <w:t>فصل پنجم،</w:t>
-      </w:r>
-      <w:r>
-        <w:rPr>
-          <w:rFonts w:ascii="XB Roya" w:hAnsi="XB Roya" w:cs="XB Roya"/>
-          <w:sz w:val="24"/>
-          <w:szCs w:val="24"/>
-          <w:rtl/>
-          <w:lang w:bidi="fa-IR"/>
-        </w:rPr>
-        <w:t xml:space="preserve"> در</w:t>
-      </w:r>
-      <w:r>
-        <w:rPr>
-          <w:rFonts w:ascii="XB Roya" w:hAnsi="XB Roya" w:cs="XB Roya" w:hint="cs"/>
-          <w:sz w:val="24"/>
-          <w:szCs w:val="24"/>
-          <w:rtl/>
-          <w:lang w:bidi="fa-IR"/>
-        </w:rPr>
-        <w:t>خ</w:t>
-      </w:r>
-      <w:r>
-        <w:rPr>
-          <w:rFonts w:ascii="XB Roya" w:hAnsi="XB Roya" w:cs="XB Roya"/>
-          <w:sz w:val="24"/>
-          <w:szCs w:val="24"/>
-          <w:rtl/>
-          <w:lang w:bidi="fa-IR"/>
-        </w:rPr>
-        <w:t>ت .</w:t>
-      </w:r>
-    </w:p>
-    <w:p>
-      <w:pPr>
-        <w:bidi/>
-        <w:spacing w:line="276" w:lineRule="auto"/>
-        <w:jc w:val="both"/>
-        <w:rPr>
-          <w:rFonts w:ascii="XB Roya" w:hAnsi="XB Roya" w:cs="XB Roya"/>
-          <w:sz w:val="24"/>
-          <w:szCs w:val="24"/>
-          <w:rtl/>
-          <w:lang w:bidi="fa-IR"/>
-        </w:rPr>
-      </w:pPr>
-      <w:r>
-        <w:rPr>
-          <w:rFonts w:ascii="XB Roya" w:hAnsi="XB Roya" w:cs="XB Roya"/>
-          <w:b/>
-          <w:bCs/>
-          <w:sz w:val="24"/>
-          <w:szCs w:val="24"/>
-          <w:rtl/>
-          <w:lang w:bidi="fa-IR"/>
-        </w:rPr>
-        <w:t>فصل ششم،</w:t>
-      </w:r>
-      <w:r>
-        <w:rPr>
-          <w:rFonts w:ascii="XB Roya" w:hAnsi="XB Roya" w:cs="XB Roya"/>
-          <w:sz w:val="24"/>
-          <w:szCs w:val="24"/>
-          <w:rtl/>
-          <w:lang w:bidi="fa-IR"/>
-        </w:rPr>
-        <w:t xml:space="preserve"> گراف.</w:t>
-      </w:r>
-    </w:p>
-    <w:p>
-      <w:pPr>
-        <w:bidi/>
-        <w:spacing w:line="276" w:lineRule="auto"/>
-        <w:jc w:val="both"/>
-        <w:rPr>
-          <w:rFonts w:ascii="XB Roya" w:hAnsi="XB Roya" w:cs="XB Roya"/>
-          <w:b/>
-          <w:bCs/>
-          <w:sz w:val="28"/>
-          <w:szCs w:val="28"/>
-          <w:rtl/>
-          <w:lang w:bidi="fa-IR"/>
-        </w:rPr>
-      </w:pPr>
-      <w:r>
-        <w:rPr>
-          <w:rFonts w:ascii="XB Roya" w:hAnsi="XB Roya" w:cs="XB Roya"/>
-          <w:b/>
-          <w:bCs/>
-          <w:sz w:val="28"/>
-          <w:szCs w:val="28"/>
-          <w:rtl/>
-          <w:lang w:bidi="fa-IR"/>
-        </w:rPr>
-        <w:t>طبق امتحان</w:t>
-      </w:r>
-    </w:p>
-    <w:p>
-      <w:pPr>
-        <w:bidi/>
-        <w:spacing w:line="276" w:lineRule="auto"/>
-        <w:jc w:val="both"/>
-        <w:rPr>
-          <w:rFonts w:ascii="XB Roya" w:hAnsi="XB Roya" w:cs="XB Roya"/>
-          <w:sz w:val="24"/>
-          <w:szCs w:val="24"/>
-          <w:rtl/>
-          <w:lang w:bidi="fa-IR"/>
-        </w:rPr>
-      </w:pPr>
-      <w:r>
-        <w:rPr>
-          <w:rFonts w:ascii="XB Roya" w:hAnsi="XB Roya" w:cs="XB Roya"/>
-          <w:sz w:val="24"/>
-          <w:szCs w:val="24"/>
-          <w:rtl/>
-          <w:lang w:bidi="fa-IR"/>
-        </w:rPr>
-        <w:t>امتحان از بیست نمرست.</w:t>
-      </w:r>
-    </w:p>
-    <w:p>
-      <w:pPr>
-        <w:bidi/>
-        <w:spacing w:line="276" w:lineRule="auto"/>
-        <w:jc w:val="both"/>
-        <w:rPr>
-          <w:rFonts w:ascii="XB Roya" w:hAnsi="XB Roya" w:cs="XB Roya"/>
-          <w:sz w:val="20"/>
-          <w:szCs w:val="20"/>
-          <w:lang w:bidi="fa-IR"/>
-        </w:rPr>
-      </w:pPr>
-      <w:r>
-        <w:rPr>
-          <w:rFonts w:ascii="XB Roya" w:hAnsi="XB Roya" w:cs="XB Roya"/>
-          <w:sz w:val="24"/>
-          <w:szCs w:val="24"/>
-          <w:rtl/>
-          <w:lang w:bidi="fa-IR"/>
-        </w:rPr>
-        <w:t>پروژه</w:t>
-      </w:r>
-      <w:r>
-        <w:rPr>
-          <w:rFonts w:ascii="XB Roya" w:hAnsi="XB Roya" w:cs="XB Roya"/>
-          <w:sz w:val="24"/>
-          <w:szCs w:val="24"/>
-          <w:lang w:bidi="fa-IR"/>
-        </w:rPr>
-        <w:t xml:space="preserve"> 3 </w:t>
-      </w:r>
-      <w:r>
-        <w:rPr>
-          <w:rFonts w:ascii="XB Roya" w:hAnsi="XB Roya" w:cs="XB Roya"/>
-          <w:sz w:val="24"/>
-          <w:szCs w:val="24"/>
-          <w:rtl/>
-          <w:lang w:bidi="fa-IR"/>
-        </w:rPr>
-        <w:t xml:space="preserve"> تا 5 نمرست</w:t>
-      </w:r>
-      <w:r>
-        <w:rPr>
-          <w:rFonts w:ascii="XB Roya" w:hAnsi="XB Roya" w:cs="XB Roya"/>
-          <w:sz w:val="20"/>
-          <w:szCs w:val="20"/>
-          <w:rtl/>
-          <w:lang w:bidi="fa-IR"/>
-        </w:rPr>
-        <w:t>.</w:t>
       </w:r>
     </w:p>
     <w:p>
@@ -55830,7 +55491,7 @@
         <w:bidi/>
         <w:jc w:val="center"/>
         <w:rPr>
-          <w:rFonts w:ascii="XB Roya" w:hAnsi="XB Roya" w:cs="XB Roya" w:hint="cs"/>
+          <w:rFonts w:ascii="XB Roya" w:hAnsi="XB Roya" w:cs="XB Roya"/>
           <w:sz w:val="24"/>
           <w:szCs w:val="24"/>
           <w:rtl/>
@@ -56050,7 +55711,7 @@
         <w:bidi/>
         <w:jc w:val="center"/>
         <w:rPr>
-          <w:rFonts w:ascii="XB Roya" w:hAnsi="XB Roya" w:cs="XB Roya" w:hint="cs"/>
+          <w:rFonts w:ascii="XB Roya" w:hAnsi="XB Roya" w:cs="XB Roya"/>
           <w:sz w:val="24"/>
           <w:szCs w:val="24"/>
           <w:lang w:bidi="fa-IR"/>
@@ -56146,7 +55807,7 @@
         <w:bidi/>
         <w:jc w:val="both"/>
         <w:rPr>
-          <w:rFonts w:ascii="XB Roya" w:hAnsi="XB Roya" w:cs="XB Roya" w:hint="cs"/>
+          <w:rFonts w:ascii="XB Roya" w:hAnsi="XB Roya" w:cs="XB Roya"/>
           <w:sz w:val="24"/>
           <w:szCs w:val="24"/>
           <w:rtl/>
@@ -56640,11 +56301,40 @@
               </w:tabs>
               <w:jc w:val="both"/>
               <w:rPr>
+                <w:rFonts w:ascii="XB Roya" w:hAnsi="XB Roya" w:cs="XB Roya"/>
+                <w:sz w:val="24"/>
+                <w:szCs w:val="24"/>
+                <w:lang w:bidi="fa-IR"/>
+              </w:rPr>
+            </w:pPr>
+            <w:r>
+              <w:rPr>
                 <w:rFonts w:ascii="XB Roya" w:hAnsi="XB Roya" w:cs="XB Roya" w:hint="cs"/>
                 <w:sz w:val="24"/>
                 <w:szCs w:val="24"/>
+                <w:rtl/>
                 <w:lang w:bidi="fa-IR"/>
               </w:rPr>
+              <w:t>1</w:t>
+            </w:r>
+          </w:p>
+        </w:tc>
+        <w:tc>
+          <w:tcPr>
+            <w:tcW w:w="624" w:type="dxa"/>
+          </w:tcPr>
+          <w:p>
+            <w:pPr>
+              <w:tabs>
+                <w:tab w:val="left" w:pos="8603"/>
+              </w:tabs>
+              <w:jc w:val="both"/>
+              <w:rPr>
+                <w:rFonts w:ascii="XB Roya" w:hAnsi="XB Roya" w:cs="XB Roya"/>
+                <w:sz w:val="24"/>
+                <w:szCs w:val="24"/>
+                <w:lang w:bidi="fa-IR"/>
+              </w:rPr>
             </w:pPr>
             <w:r>
               <w:rPr>
@@ -56654,7 +56344,7 @@
                 <w:rtl/>
                 <w:lang w:bidi="fa-IR"/>
               </w:rPr>
-              <w:t>1</w:t>
+              <w:t>2</w:t>
             </w:r>
           </w:p>
         </w:tc>
@@ -56669,11 +56359,40 @@
               </w:tabs>
               <w:jc w:val="both"/>
               <w:rPr>
+                <w:rFonts w:ascii="XB Roya" w:hAnsi="XB Roya" w:cs="XB Roya"/>
+                <w:sz w:val="24"/>
+                <w:szCs w:val="24"/>
+                <w:lang w:bidi="fa-IR"/>
+              </w:rPr>
+            </w:pPr>
+            <w:r>
+              <w:rPr>
                 <w:rFonts w:ascii="XB Roya" w:hAnsi="XB Roya" w:cs="XB Roya" w:hint="cs"/>
                 <w:sz w:val="24"/>
                 <w:szCs w:val="24"/>
+                <w:rtl/>
                 <w:lang w:bidi="fa-IR"/>
               </w:rPr>
+              <w:t>3</w:t>
+            </w:r>
+          </w:p>
+        </w:tc>
+        <w:tc>
+          <w:tcPr>
+            <w:tcW w:w="624" w:type="dxa"/>
+          </w:tcPr>
+          <w:p>
+            <w:pPr>
+              <w:tabs>
+                <w:tab w:val="left" w:pos="8603"/>
+              </w:tabs>
+              <w:jc w:val="both"/>
+              <w:rPr>
+                <w:rFonts w:ascii="XB Roya" w:hAnsi="XB Roya" w:cs="XB Roya"/>
+                <w:sz w:val="24"/>
+                <w:szCs w:val="24"/>
+                <w:lang w:bidi="fa-IR"/>
+              </w:rPr>
             </w:pPr>
             <w:r>
               <w:rPr>
@@ -56683,7 +56402,7 @@
                 <w:rtl/>
                 <w:lang w:bidi="fa-IR"/>
               </w:rPr>
-              <w:t>2</w:t>
+              <w:t>4</w:t>
             </w:r>
           </w:p>
         </w:tc>
@@ -56698,11 +56417,40 @@
               </w:tabs>
               <w:jc w:val="both"/>
               <w:rPr>
+                <w:rFonts w:ascii="XB Roya" w:hAnsi="XB Roya" w:cs="XB Roya"/>
+                <w:sz w:val="24"/>
+                <w:szCs w:val="24"/>
+                <w:lang w:bidi="fa-IR"/>
+              </w:rPr>
+            </w:pPr>
+            <w:r>
+              <w:rPr>
                 <w:rFonts w:ascii="XB Roya" w:hAnsi="XB Roya" w:cs="XB Roya" w:hint="cs"/>
                 <w:sz w:val="24"/>
                 <w:szCs w:val="24"/>
+                <w:rtl/>
                 <w:lang w:bidi="fa-IR"/>
               </w:rPr>
+              <w:t>5</w:t>
+            </w:r>
+          </w:p>
+        </w:tc>
+        <w:tc>
+          <w:tcPr>
+            <w:tcW w:w="623" w:type="dxa"/>
+          </w:tcPr>
+          <w:p>
+            <w:pPr>
+              <w:tabs>
+                <w:tab w:val="left" w:pos="8603"/>
+              </w:tabs>
+              <w:jc w:val="both"/>
+              <w:rPr>
+                <w:rFonts w:ascii="XB Roya" w:hAnsi="XB Roya" w:cs="XB Roya"/>
+                <w:sz w:val="24"/>
+                <w:szCs w:val="24"/>
+                <w:lang w:bidi="fa-IR"/>
+              </w:rPr>
             </w:pPr>
             <w:r>
               <w:rPr>
@@ -56712,13 +56460,13 @@
                 <w:rtl/>
                 <w:lang w:bidi="fa-IR"/>
               </w:rPr>
-              <w:t>3</w:t>
-            </w:r>
-          </w:p>
-        </w:tc>
-        <w:tc>
-          <w:tcPr>
-            <w:tcW w:w="624" w:type="dxa"/>
+              <w:t>6</w:t>
+            </w:r>
+          </w:p>
+        </w:tc>
+        <w:tc>
+          <w:tcPr>
+            <w:tcW w:w="623" w:type="dxa"/>
           </w:tcPr>
           <w:p>
             <w:pPr>
@@ -56727,11 +56475,40 @@
               </w:tabs>
               <w:jc w:val="both"/>
               <w:rPr>
+                <w:rFonts w:ascii="XB Roya" w:hAnsi="XB Roya" w:cs="XB Roya"/>
+                <w:sz w:val="24"/>
+                <w:szCs w:val="24"/>
+                <w:lang w:bidi="fa-IR"/>
+              </w:rPr>
+            </w:pPr>
+            <w:r>
+              <w:rPr>
                 <w:rFonts w:ascii="XB Roya" w:hAnsi="XB Roya" w:cs="XB Roya" w:hint="cs"/>
                 <w:sz w:val="24"/>
                 <w:szCs w:val="24"/>
+                <w:rtl/>
                 <w:lang w:bidi="fa-IR"/>
               </w:rPr>
+              <w:t>7</w:t>
+            </w:r>
+          </w:p>
+        </w:tc>
+        <w:tc>
+          <w:tcPr>
+            <w:tcW w:w="623" w:type="dxa"/>
+          </w:tcPr>
+          <w:p>
+            <w:pPr>
+              <w:tabs>
+                <w:tab w:val="left" w:pos="8603"/>
+              </w:tabs>
+              <w:jc w:val="both"/>
+              <w:rPr>
+                <w:rFonts w:ascii="XB Roya" w:hAnsi="XB Roya" w:cs="XB Roya"/>
+                <w:sz w:val="24"/>
+                <w:szCs w:val="24"/>
+                <w:lang w:bidi="fa-IR"/>
+              </w:rPr>
             </w:pPr>
             <w:r>
               <w:rPr>
@@ -56741,13 +56518,13 @@
                 <w:rtl/>
                 <w:lang w:bidi="fa-IR"/>
               </w:rPr>
-              <w:t>4</w:t>
-            </w:r>
-          </w:p>
-        </w:tc>
-        <w:tc>
-          <w:tcPr>
-            <w:tcW w:w="624" w:type="dxa"/>
+              <w:t>8</w:t>
+            </w:r>
+          </w:p>
+        </w:tc>
+        <w:tc>
+          <w:tcPr>
+            <w:tcW w:w="623" w:type="dxa"/>
           </w:tcPr>
           <w:p>
             <w:pPr>
@@ -56756,11 +56533,40 @@
               </w:tabs>
               <w:jc w:val="both"/>
               <w:rPr>
+                <w:rFonts w:ascii="XB Roya" w:hAnsi="XB Roya" w:cs="XB Roya"/>
+                <w:sz w:val="24"/>
+                <w:szCs w:val="24"/>
+                <w:lang w:bidi="fa-IR"/>
+              </w:rPr>
+            </w:pPr>
+            <w:r>
+              <w:rPr>
                 <w:rFonts w:ascii="XB Roya" w:hAnsi="XB Roya" w:cs="XB Roya" w:hint="cs"/>
                 <w:sz w:val="24"/>
                 <w:szCs w:val="24"/>
+                <w:rtl/>
                 <w:lang w:bidi="fa-IR"/>
               </w:rPr>
+              <w:t>9</w:t>
+            </w:r>
+          </w:p>
+        </w:tc>
+        <w:tc>
+          <w:tcPr>
+            <w:tcW w:w="623" w:type="dxa"/>
+          </w:tcPr>
+          <w:p>
+            <w:pPr>
+              <w:tabs>
+                <w:tab w:val="left" w:pos="8603"/>
+              </w:tabs>
+              <w:jc w:val="both"/>
+              <w:rPr>
+                <w:rFonts w:ascii="XB Roya" w:hAnsi="XB Roya" w:cs="XB Roya"/>
+                <w:sz w:val="24"/>
+                <w:szCs w:val="24"/>
+                <w:lang w:bidi="fa-IR"/>
+              </w:rPr>
             </w:pPr>
             <w:r>
               <w:rPr>
@@ -56770,7 +56576,7 @@
                 <w:rtl/>
                 <w:lang w:bidi="fa-IR"/>
               </w:rPr>
-              <w:t>5</w:t>
+              <w:t>10</w:t>
             </w:r>
           </w:p>
         </w:tc>
@@ -56785,11 +56591,40 @@
               </w:tabs>
               <w:jc w:val="both"/>
               <w:rPr>
+                <w:rFonts w:ascii="XB Roya" w:hAnsi="XB Roya" w:cs="XB Roya"/>
+                <w:sz w:val="24"/>
+                <w:szCs w:val="24"/>
+                <w:lang w:bidi="fa-IR"/>
+              </w:rPr>
+            </w:pPr>
+            <w:r>
+              <w:rPr>
                 <w:rFonts w:ascii="XB Roya" w:hAnsi="XB Roya" w:cs="XB Roya" w:hint="cs"/>
                 <w:sz w:val="24"/>
                 <w:szCs w:val="24"/>
+                <w:rtl/>
                 <w:lang w:bidi="fa-IR"/>
               </w:rPr>
+              <w:t>11</w:t>
+            </w:r>
+          </w:p>
+        </w:tc>
+        <w:tc>
+          <w:tcPr>
+            <w:tcW w:w="623" w:type="dxa"/>
+          </w:tcPr>
+          <w:p>
+            <w:pPr>
+              <w:tabs>
+                <w:tab w:val="left" w:pos="8603"/>
+              </w:tabs>
+              <w:jc w:val="both"/>
+              <w:rPr>
+                <w:rFonts w:ascii="XB Roya" w:hAnsi="XB Roya" w:cs="XB Roya"/>
+                <w:sz w:val="24"/>
+                <w:szCs w:val="24"/>
+                <w:lang w:bidi="fa-IR"/>
+              </w:rPr>
             </w:pPr>
             <w:r>
               <w:rPr>
@@ -56799,7 +56634,7 @@
                 <w:rtl/>
                 <w:lang w:bidi="fa-IR"/>
               </w:rPr>
-              <w:t>6</w:t>
+              <w:t>12</w:t>
             </w:r>
           </w:p>
         </w:tc>
@@ -56814,11 +56649,40 @@
               </w:tabs>
               <w:jc w:val="both"/>
               <w:rPr>
+                <w:rFonts w:ascii="XB Roya" w:hAnsi="XB Roya" w:cs="XB Roya"/>
+                <w:sz w:val="24"/>
+                <w:szCs w:val="24"/>
+                <w:lang w:bidi="fa-IR"/>
+              </w:rPr>
+            </w:pPr>
+            <w:r>
+              <w:rPr>
                 <w:rFonts w:ascii="XB Roya" w:hAnsi="XB Roya" w:cs="XB Roya" w:hint="cs"/>
                 <w:sz w:val="24"/>
                 <w:szCs w:val="24"/>
+                <w:rtl/>
                 <w:lang w:bidi="fa-IR"/>
               </w:rPr>
+              <w:t>13</w:t>
+            </w:r>
+          </w:p>
+        </w:tc>
+        <w:tc>
+          <w:tcPr>
+            <w:tcW w:w="623" w:type="dxa"/>
+          </w:tcPr>
+          <w:p>
+            <w:pPr>
+              <w:tabs>
+                <w:tab w:val="left" w:pos="8603"/>
+              </w:tabs>
+              <w:jc w:val="both"/>
+              <w:rPr>
+                <w:rFonts w:ascii="XB Roya" w:hAnsi="XB Roya" w:cs="XB Roya"/>
+                <w:sz w:val="24"/>
+                <w:szCs w:val="24"/>
+                <w:lang w:bidi="fa-IR"/>
+              </w:rPr>
             </w:pPr>
             <w:r>
               <w:rPr>
@@ -56828,7 +56692,7 @@
                 <w:rtl/>
                 <w:lang w:bidi="fa-IR"/>
               </w:rPr>
-              <w:t>7</w:t>
+              <w:t>14</w:t>
             </w:r>
           </w:p>
         </w:tc>
@@ -56843,210 +56707,7 @@
               </w:tabs>
               <w:jc w:val="both"/>
               <w:rPr>
-                <w:rFonts w:ascii="XB Roya" w:hAnsi="XB Roya" w:cs="XB Roya" w:hint="cs"/>
-                <w:sz w:val="24"/>
-                <w:szCs w:val="24"/>
-                <w:lang w:bidi="fa-IR"/>
-              </w:rPr>
-            </w:pPr>
-            <w:r>
-              <w:rPr>
-                <w:rFonts w:ascii="XB Roya" w:hAnsi="XB Roya" w:cs="XB Roya" w:hint="cs"/>
-                <w:sz w:val="24"/>
-                <w:szCs w:val="24"/>
-                <w:rtl/>
-                <w:lang w:bidi="fa-IR"/>
-              </w:rPr>
-              <w:t>8</w:t>
-            </w:r>
-          </w:p>
-        </w:tc>
-        <w:tc>
-          <w:tcPr>
-            <w:tcW w:w="623" w:type="dxa"/>
-          </w:tcPr>
-          <w:p>
-            <w:pPr>
-              <w:tabs>
-                <w:tab w:val="left" w:pos="8603"/>
-              </w:tabs>
-              <w:jc w:val="both"/>
-              <w:rPr>
-                <w:rFonts w:ascii="XB Roya" w:hAnsi="XB Roya" w:cs="XB Roya" w:hint="cs"/>
-                <w:sz w:val="24"/>
-                <w:szCs w:val="24"/>
-                <w:lang w:bidi="fa-IR"/>
-              </w:rPr>
-            </w:pPr>
-            <w:r>
-              <w:rPr>
-                <w:rFonts w:ascii="XB Roya" w:hAnsi="XB Roya" w:cs="XB Roya" w:hint="cs"/>
-                <w:sz w:val="24"/>
-                <w:szCs w:val="24"/>
-                <w:rtl/>
-                <w:lang w:bidi="fa-IR"/>
-              </w:rPr>
-              <w:t>9</w:t>
-            </w:r>
-          </w:p>
-        </w:tc>
-        <w:tc>
-          <w:tcPr>
-            <w:tcW w:w="623" w:type="dxa"/>
-          </w:tcPr>
-          <w:p>
-            <w:pPr>
-              <w:tabs>
-                <w:tab w:val="left" w:pos="8603"/>
-              </w:tabs>
-              <w:jc w:val="both"/>
-              <w:rPr>
-                <w:rFonts w:ascii="XB Roya" w:hAnsi="XB Roya" w:cs="XB Roya" w:hint="cs"/>
-                <w:sz w:val="24"/>
-                <w:szCs w:val="24"/>
-                <w:lang w:bidi="fa-IR"/>
-              </w:rPr>
-            </w:pPr>
-            <w:r>
-              <w:rPr>
-                <w:rFonts w:ascii="XB Roya" w:hAnsi="XB Roya" w:cs="XB Roya" w:hint="cs"/>
-                <w:sz w:val="24"/>
-                <w:szCs w:val="24"/>
-                <w:rtl/>
-                <w:lang w:bidi="fa-IR"/>
-              </w:rPr>
-              <w:t>10</w:t>
-            </w:r>
-          </w:p>
-        </w:tc>
-        <w:tc>
-          <w:tcPr>
-            <w:tcW w:w="623" w:type="dxa"/>
-          </w:tcPr>
-          <w:p>
-            <w:pPr>
-              <w:tabs>
-                <w:tab w:val="left" w:pos="8603"/>
-              </w:tabs>
-              <w:jc w:val="both"/>
-              <w:rPr>
-                <w:rFonts w:ascii="XB Roya" w:hAnsi="XB Roya" w:cs="XB Roya" w:hint="cs"/>
-                <w:sz w:val="24"/>
-                <w:szCs w:val="24"/>
-                <w:lang w:bidi="fa-IR"/>
-              </w:rPr>
-            </w:pPr>
-            <w:r>
-              <w:rPr>
-                <w:rFonts w:ascii="XB Roya" w:hAnsi="XB Roya" w:cs="XB Roya" w:hint="cs"/>
-                <w:sz w:val="24"/>
-                <w:szCs w:val="24"/>
-                <w:rtl/>
-                <w:lang w:bidi="fa-IR"/>
-              </w:rPr>
-              <w:t>11</w:t>
-            </w:r>
-          </w:p>
-        </w:tc>
-        <w:tc>
-          <w:tcPr>
-            <w:tcW w:w="623" w:type="dxa"/>
-          </w:tcPr>
-          <w:p>
-            <w:pPr>
-              <w:tabs>
-                <w:tab w:val="left" w:pos="8603"/>
-              </w:tabs>
-              <w:jc w:val="both"/>
-              <w:rPr>
-                <w:rFonts w:ascii="XB Roya" w:hAnsi="XB Roya" w:cs="XB Roya" w:hint="cs"/>
-                <w:sz w:val="24"/>
-                <w:szCs w:val="24"/>
-                <w:lang w:bidi="fa-IR"/>
-              </w:rPr>
-            </w:pPr>
-            <w:r>
-              <w:rPr>
-                <w:rFonts w:ascii="XB Roya" w:hAnsi="XB Roya" w:cs="XB Roya" w:hint="cs"/>
-                <w:sz w:val="24"/>
-                <w:szCs w:val="24"/>
-                <w:rtl/>
-                <w:lang w:bidi="fa-IR"/>
-              </w:rPr>
-              <w:t>12</w:t>
-            </w:r>
-          </w:p>
-        </w:tc>
-        <w:tc>
-          <w:tcPr>
-            <w:tcW w:w="623" w:type="dxa"/>
-          </w:tcPr>
-          <w:p>
-            <w:pPr>
-              <w:tabs>
-                <w:tab w:val="left" w:pos="8603"/>
-              </w:tabs>
-              <w:jc w:val="both"/>
-              <w:rPr>
-                <w:rFonts w:ascii="XB Roya" w:hAnsi="XB Roya" w:cs="XB Roya" w:hint="cs"/>
-                <w:sz w:val="24"/>
-                <w:szCs w:val="24"/>
-                <w:lang w:bidi="fa-IR"/>
-              </w:rPr>
-            </w:pPr>
-            <w:r>
-              <w:rPr>
-                <w:rFonts w:ascii="XB Roya" w:hAnsi="XB Roya" w:cs="XB Roya" w:hint="cs"/>
-                <w:sz w:val="24"/>
-                <w:szCs w:val="24"/>
-                <w:rtl/>
-                <w:lang w:bidi="fa-IR"/>
-              </w:rPr>
-              <w:t>13</w:t>
-            </w:r>
-          </w:p>
-        </w:tc>
-        <w:tc>
-          <w:tcPr>
-            <w:tcW w:w="623" w:type="dxa"/>
-          </w:tcPr>
-          <w:p>
-            <w:pPr>
-              <w:tabs>
-                <w:tab w:val="left" w:pos="8603"/>
-              </w:tabs>
-              <w:jc w:val="both"/>
-              <w:rPr>
-                <w:rFonts w:ascii="XB Roya" w:hAnsi="XB Roya" w:cs="XB Roya" w:hint="cs"/>
-                <w:sz w:val="24"/>
-                <w:szCs w:val="24"/>
-                <w:lang w:bidi="fa-IR"/>
-              </w:rPr>
-            </w:pPr>
-            <w:r>
-              <w:rPr>
-                <w:rFonts w:ascii="XB Roya" w:hAnsi="XB Roya" w:cs="XB Roya" w:hint="cs"/>
-                <w:sz w:val="24"/>
-                <w:szCs w:val="24"/>
-                <w:rtl/>
-                <w:lang w:bidi="fa-IR"/>
-              </w:rPr>
-              <w:t>14</w:t>
-            </w:r>
-          </w:p>
-        </w:tc>
-        <w:tc>
-          <w:tcPr>
-            <w:tcW w:w="623" w:type="dxa"/>
-          </w:tcPr>
-          <w:p>
-            <w:pPr>
-              <w:tabs>
-                <w:tab w:val="left" w:pos="8603"/>
-              </w:tabs>
-              <w:jc w:val="both"/>
-              <w:rPr>
-                <w:rFonts w:ascii="XB Roya" w:hAnsi="XB Roya" w:cs="XB Roya" w:hint="cs"/>
+                <w:rFonts w:ascii="XB Roya" w:hAnsi="XB Roya" w:cs="XB Roya"/>
                 <w:sz w:val="24"/>
                 <w:szCs w:val="24"/>
                 <w:lang w:bidi="fa-IR"/>
@@ -57105,7 +56766,7 @@
               </w:tabs>
               <w:jc w:val="both"/>
               <w:rPr>
-                <w:rFonts w:ascii="XB Roya" w:hAnsi="XB Roya" w:cs="XB Roya" w:hint="cs"/>
+                <w:rFonts w:ascii="XB Roya" w:hAnsi="XB Roya" w:cs="XB Roya"/>
                 <w:sz w:val="24"/>
                 <w:szCs w:val="24"/>
                 <w:lang w:bidi="fa-IR"/>
@@ -57133,7 +56794,7 @@
               </w:tabs>
               <w:jc w:val="both"/>
               <w:rPr>
-                <w:rFonts w:ascii="XB Roya" w:hAnsi="XB Roya" w:cs="XB Roya" w:hint="cs"/>
+                <w:rFonts w:ascii="XB Roya" w:hAnsi="XB Roya" w:cs="XB Roya"/>
                 <w:sz w:val="24"/>
                 <w:szCs w:val="24"/>
                 <w:lang w:bidi="fa-IR"/>
@@ -57161,7 +56822,7 @@
               </w:tabs>
               <w:jc w:val="both"/>
               <w:rPr>
-                <w:rFonts w:ascii="XB Roya" w:hAnsi="XB Roya" w:cs="XB Roya" w:hint="cs"/>
+                <w:rFonts w:ascii="XB Roya" w:hAnsi="XB Roya" w:cs="XB Roya"/>
                 <w:sz w:val="24"/>
                 <w:szCs w:val="24"/>
                 <w:lang w:bidi="fa-IR"/>
@@ -57189,7 +56850,7 @@
               </w:tabs>
               <w:jc w:val="both"/>
               <w:rPr>
-                <w:rFonts w:ascii="XB Roya" w:hAnsi="XB Roya" w:cs="XB Roya" w:hint="cs"/>
+                <w:rFonts w:ascii="XB Roya" w:hAnsi="XB Roya" w:cs="XB Roya"/>
                 <w:sz w:val="24"/>
                 <w:szCs w:val="24"/>
                 <w:lang w:bidi="fa-IR"/>
@@ -57217,7 +56878,7 @@
               </w:tabs>
               <w:jc w:val="both"/>
               <w:rPr>
-                <w:rFonts w:ascii="XB Roya" w:hAnsi="XB Roya" w:cs="XB Roya" w:hint="cs"/>
+                <w:rFonts w:ascii="XB Roya" w:hAnsi="XB Roya" w:cs="XB Roya"/>
                 <w:sz w:val="24"/>
                 <w:szCs w:val="24"/>
                 <w:lang w:bidi="fa-IR"/>
@@ -57236,7 +56897,7 @@
               </w:tabs>
               <w:jc w:val="both"/>
               <w:rPr>
-                <w:rFonts w:ascii="XB Roya" w:hAnsi="XB Roya" w:cs="XB Roya" w:hint="cs"/>
+                <w:rFonts w:ascii="XB Roya" w:hAnsi="XB Roya" w:cs="XB Roya"/>
                 <w:sz w:val="24"/>
                 <w:szCs w:val="24"/>
                 <w:lang w:bidi="fa-IR"/>
@@ -57264,7 +56925,7 @@
               </w:tabs>
               <w:jc w:val="both"/>
               <w:rPr>
-                <w:rFonts w:ascii="XB Roya" w:hAnsi="XB Roya" w:cs="XB Roya" w:hint="cs"/>
+                <w:rFonts w:ascii="XB Roya" w:hAnsi="XB Roya" w:cs="XB Roya"/>
                 <w:sz w:val="24"/>
                 <w:szCs w:val="24"/>
                 <w:lang w:bidi="fa-IR"/>
@@ -57292,7 +56953,7 @@
               </w:tabs>
               <w:jc w:val="both"/>
               <w:rPr>
-                <w:rFonts w:ascii="XB Roya" w:hAnsi="XB Roya" w:cs="XB Roya" w:hint="cs"/>
+                <w:rFonts w:ascii="XB Roya" w:hAnsi="XB Roya" w:cs="XB Roya"/>
                 <w:sz w:val="24"/>
                 <w:szCs w:val="24"/>
                 <w:lang w:bidi="fa-IR"/>
@@ -57311,7 +56972,7 @@
               </w:tabs>
               <w:jc w:val="both"/>
               <w:rPr>
-                <w:rFonts w:ascii="XB Roya" w:hAnsi="XB Roya" w:cs="XB Roya" w:hint="cs"/>
+                <w:rFonts w:ascii="XB Roya" w:hAnsi="XB Roya" w:cs="XB Roya"/>
                 <w:sz w:val="24"/>
                 <w:szCs w:val="24"/>
                 <w:lang w:bidi="fa-IR"/>
@@ -57330,7 +56991,7 @@
               </w:tabs>
               <w:jc w:val="both"/>
               <w:rPr>
-                <w:rFonts w:ascii="XB Roya" w:hAnsi="XB Roya" w:cs="XB Roya" w:hint="cs"/>
+                <w:rFonts w:ascii="XB Roya" w:hAnsi="XB Roya" w:cs="XB Roya"/>
                 <w:sz w:val="24"/>
                 <w:szCs w:val="24"/>
                 <w:lang w:bidi="fa-IR"/>
@@ -57358,7 +57019,7 @@
               </w:tabs>
               <w:jc w:val="both"/>
               <w:rPr>
-                <w:rFonts w:ascii="XB Roya" w:hAnsi="XB Roya" w:cs="XB Roya" w:hint="cs"/>
+                <w:rFonts w:ascii="XB Roya" w:hAnsi="XB Roya" w:cs="XB Roya"/>
                 <w:sz w:val="24"/>
                 <w:szCs w:val="24"/>
                 <w:lang w:bidi="fa-IR"/>
@@ -57377,7 +57038,7 @@
               </w:tabs>
               <w:jc w:val="both"/>
               <w:rPr>
-                <w:rFonts w:ascii="XB Roya" w:hAnsi="XB Roya" w:cs="XB Roya" w:hint="cs"/>
+                <w:rFonts w:ascii="XB Roya" w:hAnsi="XB Roya" w:cs="XB Roya"/>
                 <w:sz w:val="24"/>
                 <w:szCs w:val="24"/>
                 <w:lang w:bidi="fa-IR"/>
@@ -57396,7 +57057,7 @@
               </w:tabs>
               <w:jc w:val="both"/>
               <w:rPr>
-                <w:rFonts w:ascii="XB Roya" w:hAnsi="XB Roya" w:cs="XB Roya" w:hint="cs"/>
+                <w:rFonts w:ascii="XB Roya" w:hAnsi="XB Roya" w:cs="XB Roya"/>
                 <w:sz w:val="24"/>
                 <w:szCs w:val="24"/>
                 <w:lang w:bidi="fa-IR"/>
@@ -57415,7 +57076,7 @@
               </w:tabs>
               <w:jc w:val="both"/>
               <w:rPr>
-                <w:rFonts w:ascii="XB Roya" w:hAnsi="XB Roya" w:cs="XB Roya" w:hint="cs"/>
+                <w:rFonts w:ascii="XB Roya" w:hAnsi="XB Roya" w:cs="XB Roya"/>
                 <w:sz w:val="24"/>
                 <w:szCs w:val="24"/>
                 <w:lang w:bidi="fa-IR"/>
@@ -57432,7 +57093,7 @@
         </w:tabs>
         <w:jc w:val="both"/>
         <w:rPr>
-          <w:rFonts w:ascii="XB Roya" w:hAnsi="XB Roya" w:cs="XB Roya" w:hint="cs"/>
+          <w:rFonts w:ascii="XB Roya" w:hAnsi="XB Roya" w:cs="XB Roya"/>
           <w:sz w:val="24"/>
           <w:szCs w:val="24"/>
           <w:lang w:bidi="fa-IR"/>
@@ -57579,7 +57240,7 @@
       <w:pPr>
         <w:bidi/>
         <w:rPr>
-          <w:rFonts w:ascii="XB Roya" w:hAnsi="XB Roya" w:cs="XB Roya" w:hint="cs"/>
+          <w:rFonts w:ascii="XB Roya" w:hAnsi="XB Roya" w:cs="XB Roya"/>
           <w:sz w:val="24"/>
           <w:szCs w:val="24"/>
           <w:rtl/>
@@ -57606,7 +57267,7 @@
         <w:bidi/>
         <w:jc w:val="both"/>
         <w:rPr>
-          <w:rFonts w:ascii="XB Roya" w:hAnsi="XB Roya" w:cs="XB Roya" w:hint="cs"/>
+          <w:rFonts w:ascii="XB Roya" w:hAnsi="XB Roya" w:cs="XB Roya"/>
           <w:sz w:val="24"/>
           <w:szCs w:val="24"/>
           <w:lang w:bidi="fa-IR"/>
@@ -57705,11 +57366,40 @@
               </w:tabs>
               <w:jc w:val="both"/>
               <w:rPr>
+                <w:rFonts w:ascii="XB Roya" w:hAnsi="XB Roya" w:cs="XB Roya"/>
+                <w:sz w:val="24"/>
+                <w:szCs w:val="24"/>
+                <w:lang w:bidi="fa-IR"/>
+              </w:rPr>
+            </w:pPr>
+            <w:r>
+              <w:rPr>
                 <w:rFonts w:ascii="XB Roya" w:hAnsi="XB Roya" w:cs="XB Roya" w:hint="cs"/>
                 <w:sz w:val="24"/>
                 <w:szCs w:val="24"/>
+                <w:rtl/>
                 <w:lang w:bidi="fa-IR"/>
               </w:rPr>
+              <w:t>1</w:t>
+            </w:r>
+          </w:p>
+        </w:tc>
+        <w:tc>
+          <w:tcPr>
+            <w:tcW w:w="624" w:type="dxa"/>
+          </w:tcPr>
+          <w:p>
+            <w:pPr>
+              <w:tabs>
+                <w:tab w:val="left" w:pos="8603"/>
+              </w:tabs>
+              <w:jc w:val="both"/>
+              <w:rPr>
+                <w:rFonts w:ascii="XB Roya" w:hAnsi="XB Roya" w:cs="XB Roya"/>
+                <w:sz w:val="24"/>
+                <w:szCs w:val="24"/>
+                <w:lang w:bidi="fa-IR"/>
+              </w:rPr>
             </w:pPr>
             <w:r>
               <w:rPr>
@@ -57719,7 +57409,7 @@
                 <w:rtl/>
                 <w:lang w:bidi="fa-IR"/>
               </w:rPr>
-              <w:t>1</w:t>
+              <w:t>2</w:t>
             </w:r>
           </w:p>
         </w:tc>
@@ -57734,11 +57424,40 @@
               </w:tabs>
               <w:jc w:val="both"/>
               <w:rPr>
+                <w:rFonts w:ascii="XB Roya" w:hAnsi="XB Roya" w:cs="XB Roya"/>
+                <w:sz w:val="24"/>
+                <w:szCs w:val="24"/>
+                <w:lang w:bidi="fa-IR"/>
+              </w:rPr>
+            </w:pPr>
+            <w:r>
+              <w:rPr>
                 <w:rFonts w:ascii="XB Roya" w:hAnsi="XB Roya" w:cs="XB Roya" w:hint="cs"/>
                 <w:sz w:val="24"/>
                 <w:szCs w:val="24"/>
+                <w:rtl/>
                 <w:lang w:bidi="fa-IR"/>
               </w:rPr>
+              <w:t>3</w:t>
+            </w:r>
+          </w:p>
+        </w:tc>
+        <w:tc>
+          <w:tcPr>
+            <w:tcW w:w="624" w:type="dxa"/>
+          </w:tcPr>
+          <w:p>
+            <w:pPr>
+              <w:tabs>
+                <w:tab w:val="left" w:pos="8603"/>
+              </w:tabs>
+              <w:jc w:val="both"/>
+              <w:rPr>
+                <w:rFonts w:ascii="XB Roya" w:hAnsi="XB Roya" w:cs="XB Roya"/>
+                <w:sz w:val="24"/>
+                <w:szCs w:val="24"/>
+                <w:lang w:bidi="fa-IR"/>
+              </w:rPr>
             </w:pPr>
             <w:r>
               <w:rPr>
@@ -57748,7 +57467,7 @@
                 <w:rtl/>
                 <w:lang w:bidi="fa-IR"/>
               </w:rPr>
-              <w:t>2</w:t>
+              <w:t>4</w:t>
             </w:r>
           </w:p>
         </w:tc>
@@ -57763,11 +57482,40 @@
               </w:tabs>
               <w:jc w:val="both"/>
               <w:rPr>
+                <w:rFonts w:ascii="XB Roya" w:hAnsi="XB Roya" w:cs="XB Roya"/>
+                <w:sz w:val="24"/>
+                <w:szCs w:val="24"/>
+                <w:lang w:bidi="fa-IR"/>
+              </w:rPr>
+            </w:pPr>
+            <w:r>
+              <w:rPr>
                 <w:rFonts w:ascii="XB Roya" w:hAnsi="XB Roya" w:cs="XB Roya" w:hint="cs"/>
                 <w:sz w:val="24"/>
                 <w:szCs w:val="24"/>
+                <w:rtl/>
                 <w:lang w:bidi="fa-IR"/>
               </w:rPr>
+              <w:t>5</w:t>
+            </w:r>
+          </w:p>
+        </w:tc>
+        <w:tc>
+          <w:tcPr>
+            <w:tcW w:w="623" w:type="dxa"/>
+          </w:tcPr>
+          <w:p>
+            <w:pPr>
+              <w:tabs>
+                <w:tab w:val="left" w:pos="8603"/>
+              </w:tabs>
+              <w:jc w:val="both"/>
+              <w:rPr>
+                <w:rFonts w:ascii="XB Roya" w:hAnsi="XB Roya" w:cs="XB Roya"/>
+                <w:sz w:val="24"/>
+                <w:szCs w:val="24"/>
+                <w:lang w:bidi="fa-IR"/>
+              </w:rPr>
             </w:pPr>
             <w:r>
               <w:rPr>
@@ -57777,13 +57525,13 @@
                 <w:rtl/>
                 <w:lang w:bidi="fa-IR"/>
               </w:rPr>
-              <w:t>3</w:t>
-            </w:r>
-          </w:p>
-        </w:tc>
-        <w:tc>
-          <w:tcPr>
-            <w:tcW w:w="624" w:type="dxa"/>
+              <w:t>6</w:t>
+            </w:r>
+          </w:p>
+        </w:tc>
+        <w:tc>
+          <w:tcPr>
+            <w:tcW w:w="623" w:type="dxa"/>
           </w:tcPr>
           <w:p>
             <w:pPr>
@@ -57792,11 +57540,40 @@
               </w:tabs>
               <w:jc w:val="both"/>
               <w:rPr>
+                <w:rFonts w:ascii="XB Roya" w:hAnsi="XB Roya" w:cs="XB Roya"/>
+                <w:sz w:val="24"/>
+                <w:szCs w:val="24"/>
+                <w:lang w:bidi="fa-IR"/>
+              </w:rPr>
+            </w:pPr>
+            <w:r>
+              <w:rPr>
                 <w:rFonts w:ascii="XB Roya" w:hAnsi="XB Roya" w:cs="XB Roya" w:hint="cs"/>
                 <w:sz w:val="24"/>
                 <w:szCs w:val="24"/>
+                <w:rtl/>
                 <w:lang w:bidi="fa-IR"/>
               </w:rPr>
+              <w:t>7</w:t>
+            </w:r>
+          </w:p>
+        </w:tc>
+        <w:tc>
+          <w:tcPr>
+            <w:tcW w:w="623" w:type="dxa"/>
+          </w:tcPr>
+          <w:p>
+            <w:pPr>
+              <w:tabs>
+                <w:tab w:val="left" w:pos="8603"/>
+              </w:tabs>
+              <w:jc w:val="both"/>
+              <w:rPr>
+                <w:rFonts w:ascii="XB Roya" w:hAnsi="XB Roya" w:cs="XB Roya"/>
+                <w:sz w:val="24"/>
+                <w:szCs w:val="24"/>
+                <w:lang w:bidi="fa-IR"/>
+              </w:rPr>
             </w:pPr>
             <w:r>
               <w:rPr>
@@ -57806,13 +57583,13 @@
                 <w:rtl/>
                 <w:lang w:bidi="fa-IR"/>
               </w:rPr>
-              <w:t>4</w:t>
-            </w:r>
-          </w:p>
-        </w:tc>
-        <w:tc>
-          <w:tcPr>
-            <w:tcW w:w="624" w:type="dxa"/>
+              <w:t>8</w:t>
+            </w:r>
+          </w:p>
+        </w:tc>
+        <w:tc>
+          <w:tcPr>
+            <w:tcW w:w="623" w:type="dxa"/>
           </w:tcPr>
           <w:p>
             <w:pPr>
@@ -57821,11 +57598,40 @@
               </w:tabs>
               <w:jc w:val="both"/>
               <w:rPr>
+                <w:rFonts w:ascii="XB Roya" w:hAnsi="XB Roya" w:cs="XB Roya"/>
+                <w:sz w:val="24"/>
+                <w:szCs w:val="24"/>
+                <w:lang w:bidi="fa-IR"/>
+              </w:rPr>
+            </w:pPr>
+            <w:r>
+              <w:rPr>
                 <w:rFonts w:ascii="XB Roya" w:hAnsi="XB Roya" w:cs="XB Roya" w:hint="cs"/>
                 <w:sz w:val="24"/>
                 <w:szCs w:val="24"/>
+                <w:rtl/>
                 <w:lang w:bidi="fa-IR"/>
               </w:rPr>
+              <w:t>9</w:t>
+            </w:r>
+          </w:p>
+        </w:tc>
+        <w:tc>
+          <w:tcPr>
+            <w:tcW w:w="623" w:type="dxa"/>
+          </w:tcPr>
+          <w:p>
+            <w:pPr>
+              <w:tabs>
+                <w:tab w:val="left" w:pos="8603"/>
+              </w:tabs>
+              <w:jc w:val="both"/>
+              <w:rPr>
+                <w:rFonts w:ascii="XB Roya" w:hAnsi="XB Roya" w:cs="XB Roya"/>
+                <w:sz w:val="24"/>
+                <w:szCs w:val="24"/>
+                <w:lang w:bidi="fa-IR"/>
+              </w:rPr>
             </w:pPr>
             <w:r>
               <w:rPr>
@@ -57835,7 +57641,7 @@
                 <w:rtl/>
                 <w:lang w:bidi="fa-IR"/>
               </w:rPr>
-              <w:t>5</w:t>
+              <w:t>10</w:t>
             </w:r>
           </w:p>
         </w:tc>
@@ -57850,11 +57656,40 @@
               </w:tabs>
               <w:jc w:val="both"/>
               <w:rPr>
+                <w:rFonts w:ascii="XB Roya" w:hAnsi="XB Roya" w:cs="XB Roya"/>
+                <w:sz w:val="24"/>
+                <w:szCs w:val="24"/>
+                <w:lang w:bidi="fa-IR"/>
+              </w:rPr>
+            </w:pPr>
+            <w:r>
+              <w:rPr>
                 <w:rFonts w:ascii="XB Roya" w:hAnsi="XB Roya" w:cs="XB Roya" w:hint="cs"/>
                 <w:sz w:val="24"/>
                 <w:szCs w:val="24"/>
+                <w:rtl/>
                 <w:lang w:bidi="fa-IR"/>
               </w:rPr>
+              <w:t>11</w:t>
+            </w:r>
+          </w:p>
+        </w:tc>
+        <w:tc>
+          <w:tcPr>
+            <w:tcW w:w="623" w:type="dxa"/>
+          </w:tcPr>
+          <w:p>
+            <w:pPr>
+              <w:tabs>
+                <w:tab w:val="left" w:pos="8603"/>
+              </w:tabs>
+              <w:jc w:val="both"/>
+              <w:rPr>
+                <w:rFonts w:ascii="XB Roya" w:hAnsi="XB Roya" w:cs="XB Roya"/>
+                <w:sz w:val="24"/>
+                <w:szCs w:val="24"/>
+                <w:lang w:bidi="fa-IR"/>
+              </w:rPr>
             </w:pPr>
             <w:r>
               <w:rPr>
@@ -57864,7 +57699,7 @@
                 <w:rtl/>
                 <w:lang w:bidi="fa-IR"/>
               </w:rPr>
-              <w:t>6</w:t>
+              <w:t>12</w:t>
             </w:r>
           </w:p>
         </w:tc>
@@ -57879,11 +57714,40 @@
               </w:tabs>
               <w:jc w:val="both"/>
               <w:rPr>
+                <w:rFonts w:ascii="XB Roya" w:hAnsi="XB Roya" w:cs="XB Roya"/>
+                <w:sz w:val="24"/>
+                <w:szCs w:val="24"/>
+                <w:lang w:bidi="fa-IR"/>
+              </w:rPr>
+            </w:pPr>
+            <w:r>
+              <w:rPr>
                 <w:rFonts w:ascii="XB Roya" w:hAnsi="XB Roya" w:cs="XB Roya" w:hint="cs"/>
                 <w:sz w:val="24"/>
                 <w:szCs w:val="24"/>
+                <w:rtl/>
                 <w:lang w:bidi="fa-IR"/>
               </w:rPr>
+              <w:t>13</w:t>
+            </w:r>
+          </w:p>
+        </w:tc>
+        <w:tc>
+          <w:tcPr>
+            <w:tcW w:w="623" w:type="dxa"/>
+          </w:tcPr>
+          <w:p>
+            <w:pPr>
+              <w:tabs>
+                <w:tab w:val="left" w:pos="8603"/>
+              </w:tabs>
+              <w:jc w:val="both"/>
+              <w:rPr>
+                <w:rFonts w:ascii="XB Roya" w:hAnsi="XB Roya" w:cs="XB Roya"/>
+                <w:sz w:val="24"/>
+                <w:szCs w:val="24"/>
+                <w:lang w:bidi="fa-IR"/>
+              </w:rPr>
             </w:pPr>
             <w:r>
               <w:rPr>
@@ -57893,7 +57757,7 @@
                 <w:rtl/>
                 <w:lang w:bidi="fa-IR"/>
               </w:rPr>
-              <w:t>7</w:t>
+              <w:t>14</w:t>
             </w:r>
           </w:p>
         </w:tc>
@@ -57908,210 +57772,7 @@
               </w:tabs>
               <w:jc w:val="both"/>
               <w:rPr>
-                <w:rFonts w:ascii="XB Roya" w:hAnsi="XB Roya" w:cs="XB Roya" w:hint="cs"/>
-                <w:sz w:val="24"/>
-                <w:szCs w:val="24"/>
-                <w:lang w:bidi="fa-IR"/>
-              </w:rPr>
-            </w:pPr>
-            <w:r>
-              <w:rPr>
-                <w:rFonts w:ascii="XB Roya" w:hAnsi="XB Roya" w:cs="XB Roya" w:hint="cs"/>
-                <w:sz w:val="24"/>
-                <w:szCs w:val="24"/>
-                <w:rtl/>
-                <w:lang w:bidi="fa-IR"/>
-              </w:rPr>
-              <w:t>8</w:t>
-            </w:r>
-          </w:p>
-        </w:tc>
-        <w:tc>
-          <w:tcPr>
-            <w:tcW w:w="623" w:type="dxa"/>
-          </w:tcPr>
-          <w:p>
-            <w:pPr>
-              <w:tabs>
-                <w:tab w:val="left" w:pos="8603"/>
-              </w:tabs>
-              <w:jc w:val="both"/>
-              <w:rPr>
-                <w:rFonts w:ascii="XB Roya" w:hAnsi="XB Roya" w:cs="XB Roya" w:hint="cs"/>
-                <w:sz w:val="24"/>
-                <w:szCs w:val="24"/>
-                <w:lang w:bidi="fa-IR"/>
-              </w:rPr>
-            </w:pPr>
-            <w:r>
-              <w:rPr>
-                <w:rFonts w:ascii="XB Roya" w:hAnsi="XB Roya" w:cs="XB Roya" w:hint="cs"/>
-                <w:sz w:val="24"/>
-                <w:szCs w:val="24"/>
-                <w:rtl/>
-                <w:lang w:bidi="fa-IR"/>
-              </w:rPr>
-              <w:t>9</w:t>
-            </w:r>
-          </w:p>
-        </w:tc>
-        <w:tc>
-          <w:tcPr>
-            <w:tcW w:w="623" w:type="dxa"/>
-          </w:tcPr>
-          <w:p>
-            <w:pPr>
-              <w:tabs>
-                <w:tab w:val="left" w:pos="8603"/>
-              </w:tabs>
-              <w:jc w:val="both"/>
-              <w:rPr>
-                <w:rFonts w:ascii="XB Roya" w:hAnsi="XB Roya" w:cs="XB Roya" w:hint="cs"/>
-                <w:sz w:val="24"/>
-                <w:szCs w:val="24"/>
-                <w:lang w:bidi="fa-IR"/>
-              </w:rPr>
-            </w:pPr>
-            <w:r>
-              <w:rPr>
-                <w:rFonts w:ascii="XB Roya" w:hAnsi="XB Roya" w:cs="XB Roya" w:hint="cs"/>
-                <w:sz w:val="24"/>
-                <w:szCs w:val="24"/>
-                <w:rtl/>
-                <w:lang w:bidi="fa-IR"/>
-              </w:rPr>
-              <w:t>10</w:t>
-            </w:r>
-          </w:p>
-        </w:tc>
-        <w:tc>
-          <w:tcPr>
-            <w:tcW w:w="623" w:type="dxa"/>
-          </w:tcPr>
-          <w:p>
-            <w:pPr>
-              <w:tabs>
-                <w:tab w:val="left" w:pos="8603"/>
-              </w:tabs>
-              <w:jc w:val="both"/>
-              <w:rPr>
-                <w:rFonts w:ascii="XB Roya" w:hAnsi="XB Roya" w:cs="XB Roya" w:hint="cs"/>
-                <w:sz w:val="24"/>
-                <w:szCs w:val="24"/>
-                <w:lang w:bidi="fa-IR"/>
-              </w:rPr>
-            </w:pPr>
-            <w:r>
-              <w:rPr>
-                <w:rFonts w:ascii="XB Roya" w:hAnsi="XB Roya" w:cs="XB Roya" w:hint="cs"/>
-                <w:sz w:val="24"/>
-                <w:szCs w:val="24"/>
-                <w:rtl/>
-                <w:lang w:bidi="fa-IR"/>
-              </w:rPr>
-              <w:t>11</w:t>
-            </w:r>
-          </w:p>
-        </w:tc>
-        <w:tc>
-          <w:tcPr>
-            <w:tcW w:w="623" w:type="dxa"/>
-          </w:tcPr>
-          <w:p>
-            <w:pPr>
-              <w:tabs>
-                <w:tab w:val="left" w:pos="8603"/>
-              </w:tabs>
-              <w:jc w:val="both"/>
-              <w:rPr>
-                <w:rFonts w:ascii="XB Roya" w:hAnsi="XB Roya" w:cs="XB Roya" w:hint="cs"/>
-                <w:sz w:val="24"/>
-                <w:szCs w:val="24"/>
-                <w:lang w:bidi="fa-IR"/>
-              </w:rPr>
-            </w:pPr>
-            <w:r>
-              <w:rPr>
-                <w:rFonts w:ascii="XB Roya" w:hAnsi="XB Roya" w:cs="XB Roya" w:hint="cs"/>
-                <w:sz w:val="24"/>
-                <w:szCs w:val="24"/>
-                <w:rtl/>
-                <w:lang w:bidi="fa-IR"/>
-              </w:rPr>
-              <w:t>12</w:t>
-            </w:r>
-          </w:p>
-        </w:tc>
-        <w:tc>
-          <w:tcPr>
-            <w:tcW w:w="623" w:type="dxa"/>
-          </w:tcPr>
-          <w:p>
-            <w:pPr>
-              <w:tabs>
-                <w:tab w:val="left" w:pos="8603"/>
-              </w:tabs>
-              <w:jc w:val="both"/>
-              <w:rPr>
-                <w:rFonts w:ascii="XB Roya" w:hAnsi="XB Roya" w:cs="XB Roya" w:hint="cs"/>
-                <w:sz w:val="24"/>
-                <w:szCs w:val="24"/>
-                <w:lang w:bidi="fa-IR"/>
-              </w:rPr>
-            </w:pPr>
-            <w:r>
-              <w:rPr>
-                <w:rFonts w:ascii="XB Roya" w:hAnsi="XB Roya" w:cs="XB Roya" w:hint="cs"/>
-                <w:sz w:val="24"/>
-                <w:szCs w:val="24"/>
-                <w:rtl/>
-                <w:lang w:bidi="fa-IR"/>
-              </w:rPr>
-              <w:t>13</w:t>
-            </w:r>
-          </w:p>
-        </w:tc>
-        <w:tc>
-          <w:tcPr>
-            <w:tcW w:w="623" w:type="dxa"/>
-          </w:tcPr>
-          <w:p>
-            <w:pPr>
-              <w:tabs>
-                <w:tab w:val="left" w:pos="8603"/>
-              </w:tabs>
-              <w:jc w:val="both"/>
-              <w:rPr>
-                <w:rFonts w:ascii="XB Roya" w:hAnsi="XB Roya" w:cs="XB Roya" w:hint="cs"/>
-                <w:sz w:val="24"/>
-                <w:szCs w:val="24"/>
-                <w:lang w:bidi="fa-IR"/>
-              </w:rPr>
-            </w:pPr>
-            <w:r>
-              <w:rPr>
-                <w:rFonts w:ascii="XB Roya" w:hAnsi="XB Roya" w:cs="XB Roya" w:hint="cs"/>
-                <w:sz w:val="24"/>
-                <w:szCs w:val="24"/>
-                <w:rtl/>
-                <w:lang w:bidi="fa-IR"/>
-              </w:rPr>
-              <w:t>14</w:t>
-            </w:r>
-          </w:p>
-        </w:tc>
-        <w:tc>
-          <w:tcPr>
-            <w:tcW w:w="623" w:type="dxa"/>
-          </w:tcPr>
-          <w:p>
-            <w:pPr>
-              <w:tabs>
-                <w:tab w:val="left" w:pos="8603"/>
-              </w:tabs>
-              <w:jc w:val="both"/>
-              <w:rPr>
-                <w:rFonts w:ascii="XB Roya" w:hAnsi="XB Roya" w:cs="XB Roya" w:hint="cs"/>
+                <w:rFonts w:ascii="XB Roya" w:hAnsi="XB Roya" w:cs="XB Roya"/>
                 <w:sz w:val="24"/>
                 <w:szCs w:val="24"/>
                 <w:lang w:bidi="fa-IR"/>
@@ -58170,7 +57831,7 @@
               </w:tabs>
               <w:jc w:val="both"/>
               <w:rPr>
-                <w:rFonts w:ascii="XB Roya" w:hAnsi="XB Roya" w:cs="XB Roya" w:hint="cs"/>
+                <w:rFonts w:ascii="XB Roya" w:hAnsi="XB Roya" w:cs="XB Roya"/>
                 <w:sz w:val="24"/>
                 <w:szCs w:val="24"/>
                 <w:lang w:bidi="fa-IR"/>
@@ -58198,7 +57859,7 @@
               </w:tabs>
               <w:jc w:val="both"/>
               <w:rPr>
-                <w:rFonts w:ascii="XB Roya" w:hAnsi="XB Roya" w:cs="XB Roya" w:hint="cs"/>
+                <w:rFonts w:ascii="XB Roya" w:hAnsi="XB Roya" w:cs="XB Roya"/>
                 <w:sz w:val="24"/>
                 <w:szCs w:val="24"/>
                 <w:lang w:bidi="fa-IR"/>
@@ -58245,7 +57906,7 @@
               </w:tabs>
               <w:jc w:val="both"/>
               <w:rPr>
-                <w:rFonts w:ascii="XB Roya" w:hAnsi="XB Roya" w:cs="XB Roya" w:hint="cs"/>
+                <w:rFonts w:ascii="XB Roya" w:hAnsi="XB Roya" w:cs="XB Roya"/>
                 <w:sz w:val="24"/>
                 <w:szCs w:val="24"/>
                 <w:lang w:bidi="fa-IR"/>
@@ -58264,7 +57925,7 @@
               </w:tabs>
               <w:jc w:val="both"/>
               <w:rPr>
-                <w:rFonts w:ascii="XB Roya" w:hAnsi="XB Roya" w:cs="XB Roya" w:hint="cs"/>
+                <w:rFonts w:ascii="XB Roya" w:hAnsi="XB Roya" w:cs="XB Roya"/>
                 <w:sz w:val="24"/>
                 <w:szCs w:val="24"/>
                 <w:lang w:bidi="fa-IR"/>
@@ -58283,7 +57944,7 @@
               </w:tabs>
               <w:jc w:val="both"/>
               <w:rPr>
-                <w:rFonts w:ascii="XB Roya" w:hAnsi="XB Roya" w:cs="XB Roya" w:hint="cs"/>
+                <w:rFonts w:ascii="XB Roya" w:hAnsi="XB Roya" w:cs="XB Roya"/>
                 <w:sz w:val="24"/>
                 <w:szCs w:val="24"/>
                 <w:lang w:bidi="fa-IR"/>
@@ -58302,7 +57963,7 @@
               </w:tabs>
               <w:jc w:val="both"/>
               <w:rPr>
-                <w:rFonts w:ascii="XB Roya" w:hAnsi="XB Roya" w:cs="XB Roya" w:hint="cs"/>
+                <w:rFonts w:ascii="XB Roya" w:hAnsi="XB Roya" w:cs="XB Roya"/>
                 <w:sz w:val="24"/>
                 <w:szCs w:val="24"/>
                 <w:lang w:bidi="fa-IR"/>
@@ -58330,7 +57991,7 @@
               </w:tabs>
               <w:jc w:val="both"/>
               <w:rPr>
-                <w:rFonts w:ascii="XB Roya" w:hAnsi="XB Roya" w:cs="XB Roya" w:hint="cs"/>
+                <w:rFonts w:ascii="XB Roya" w:hAnsi="XB Roya" w:cs="XB Roya"/>
                 <w:sz w:val="24"/>
                 <w:szCs w:val="24"/>
                 <w:lang w:bidi="fa-IR"/>
@@ -58349,7 +58010,7 @@
               </w:tabs>
               <w:jc w:val="both"/>
               <w:rPr>
-                <w:rFonts w:ascii="XB Roya" w:hAnsi="XB Roya" w:cs="XB Roya" w:hint="cs"/>
+                <w:rFonts w:ascii="XB Roya" w:hAnsi="XB Roya" w:cs="XB Roya"/>
                 <w:sz w:val="24"/>
                 <w:szCs w:val="24"/>
                 <w:lang w:bidi="fa-IR"/>
@@ -58368,7 +58029,7 @@
               </w:tabs>
               <w:jc w:val="both"/>
               <w:rPr>
-                <w:rFonts w:ascii="XB Roya" w:hAnsi="XB Roya" w:cs="XB Roya" w:hint="cs"/>
+                <w:rFonts w:ascii="XB Roya" w:hAnsi="XB Roya" w:cs="XB Roya"/>
                 <w:sz w:val="24"/>
                 <w:szCs w:val="24"/>
                 <w:lang w:bidi="fa-IR"/>
@@ -58387,7 +58048,7 @@
               </w:tabs>
               <w:jc w:val="both"/>
               <w:rPr>
-                <w:rFonts w:ascii="XB Roya" w:hAnsi="XB Roya" w:cs="XB Roya" w:hint="cs"/>
+                <w:rFonts w:ascii="XB Roya" w:hAnsi="XB Roya" w:cs="XB Roya"/>
                 <w:sz w:val="24"/>
                 <w:szCs w:val="24"/>
                 <w:lang w:bidi="fa-IR"/>
@@ -58406,7 +58067,7 @@
               </w:tabs>
               <w:jc w:val="both"/>
               <w:rPr>
-                <w:rFonts w:ascii="XB Roya" w:hAnsi="XB Roya" w:cs="XB Roya" w:hint="cs"/>
+                <w:rFonts w:ascii="XB Roya" w:hAnsi="XB Roya" w:cs="XB Roya"/>
                 <w:sz w:val="24"/>
                 <w:szCs w:val="24"/>
                 <w:lang w:bidi="fa-IR"/>
@@ -58425,7 +58086,7 @@
               </w:tabs>
               <w:jc w:val="both"/>
               <w:rPr>
-                <w:rFonts w:ascii="XB Roya" w:hAnsi="XB Roya" w:cs="XB Roya" w:hint="cs"/>
+                <w:rFonts w:ascii="XB Roya" w:hAnsi="XB Roya" w:cs="XB Roya"/>
                 <w:sz w:val="24"/>
                 <w:szCs w:val="24"/>
                 <w:lang w:bidi="fa-IR"/>
@@ -58444,7 +58105,7 @@
               </w:tabs>
               <w:jc w:val="both"/>
               <w:rPr>
-                <w:rFonts w:ascii="XB Roya" w:hAnsi="XB Roya" w:cs="XB Roya" w:hint="cs"/>
+                <w:rFonts w:ascii="XB Roya" w:hAnsi="XB Roya" w:cs="XB Roya"/>
                 <w:sz w:val="24"/>
                 <w:szCs w:val="24"/>
                 <w:lang w:bidi="fa-IR"/>
@@ -58968,7 +58629,7 @@
       <w:pPr>
         <w:bidi/>
         <w:rPr>
-          <w:rFonts w:ascii="XB Roya" w:hAnsi="XB Roya" w:cs="XB Roya" w:hint="cs"/>
+          <w:rFonts w:ascii="XB Roya" w:hAnsi="XB Roya" w:cs="XB Roya"/>
           <w:b/>
           <w:bCs/>
           <w:sz w:val="24"/>
@@ -59279,12 +58940,13 @@
     </w:p>
     <w:p>
       <w:pPr>
-        <w:bidi/>
-        <w:rPr>
-          <w:rFonts w:ascii="XB Roya" w:hAnsi="XB Roya" w:cs="XB Roya"/>
-          <w:sz w:val="24"/>
-          <w:szCs w:val="24"/>
-          <w:rtl/>
+        <w:tabs>
+          <w:tab w:val="right" w:pos="9360"/>
+        </w:tabs>
+        <w:rPr>
+          <w:rFonts w:ascii="XB Roya" w:hAnsi="XB Roya" w:cs="XB Roya" w:hint="cs"/>
+          <w:sz w:val="24"/>
+          <w:szCs w:val="24"/>
           <w:lang w:bidi="fa-IR"/>
         </w:rPr>
       </w:pPr>

</xml_diff>